<commit_message>
Inserindo dados nas tabelas
</commit_message>
<xml_diff>
--- a/Modelagem e dicionário de dados - P1.docx
+++ b/Modelagem e dicionário de dados - P1.docx
@@ -293,7 +293,6 @@
                 <w:szCs w:val="20"/>
               </w:rPr>
             </w:pPr>
-            <w:proofErr w:type="spellStart"/>
             <w:r>
               <w:rPr>
                 <w:sz w:val="22"/>
@@ -301,7 +300,6 @@
               </w:rPr>
               <w:t>prd_id</w:t>
             </w:r>
-            <w:proofErr w:type="spellEnd"/>
           </w:p>
         </w:tc>
         <w:tc>
@@ -431,7 +429,6 @@
                 <w:szCs w:val="20"/>
               </w:rPr>
             </w:pPr>
-            <w:proofErr w:type="spellStart"/>
             <w:r>
               <w:rPr>
                 <w:sz w:val="22"/>
@@ -439,38 +436,28 @@
               </w:rPr>
               <w:t>prd_nome</w:t>
             </w:r>
-            <w:proofErr w:type="spellEnd"/>
-          </w:p>
-        </w:tc>
-        <w:tc>
-          <w:tcPr>
-            <w:tcW w:w="2835" w:type="dxa"/>
-            <w:vAlign w:val="center"/>
-          </w:tcPr>
-          <w:p>
-            <w:pPr>
-              <w:spacing w:before="120" w:after="120" w:line="240" w:lineRule="auto"/>
-              <w:jc w:val="center"/>
-              <w:rPr>
-                <w:sz w:val="22"/>
-                <w:szCs w:val="20"/>
-              </w:rPr>
-            </w:pPr>
-            <w:proofErr w:type="gramStart"/>
-            <w:r>
-              <w:rPr>
-                <w:sz w:val="22"/>
-                <w:szCs w:val="20"/>
-              </w:rPr>
-              <w:t>VARCHAR(</w:t>
-            </w:r>
-            <w:proofErr w:type="gramEnd"/>
-            <w:r>
-              <w:rPr>
-                <w:sz w:val="22"/>
-                <w:szCs w:val="20"/>
-              </w:rPr>
-              <w:t>50)</w:t>
+          </w:p>
+        </w:tc>
+        <w:tc>
+          <w:tcPr>
+            <w:tcW w:w="2835" w:type="dxa"/>
+            <w:vAlign w:val="center"/>
+          </w:tcPr>
+          <w:p>
+            <w:pPr>
+              <w:spacing w:before="120" w:after="120" w:line="240" w:lineRule="auto"/>
+              <w:jc w:val="center"/>
+              <w:rPr>
+                <w:sz w:val="22"/>
+                <w:szCs w:val="20"/>
+              </w:rPr>
+            </w:pPr>
+            <w:r>
+              <w:rPr>
+                <w:sz w:val="22"/>
+                <w:szCs w:val="20"/>
+              </w:rPr>
+              <w:t>VARCHAR(50)</w:t>
             </w:r>
           </w:p>
         </w:tc>
@@ -571,7 +558,6 @@
                 <w:szCs w:val="20"/>
               </w:rPr>
             </w:pPr>
-            <w:proofErr w:type="spellStart"/>
             <w:r>
               <w:rPr>
                 <w:sz w:val="22"/>
@@ -586,38 +572,28 @@
               </w:rPr>
               <w:t>cao</w:t>
             </w:r>
-            <w:proofErr w:type="spellEnd"/>
-          </w:p>
-        </w:tc>
-        <w:tc>
-          <w:tcPr>
-            <w:tcW w:w="2835" w:type="dxa"/>
-            <w:vAlign w:val="center"/>
-          </w:tcPr>
-          <w:p>
-            <w:pPr>
-              <w:spacing w:before="120" w:after="120" w:line="240" w:lineRule="auto"/>
-              <w:jc w:val="center"/>
-              <w:rPr>
-                <w:sz w:val="22"/>
-                <w:szCs w:val="20"/>
-              </w:rPr>
-            </w:pPr>
-            <w:proofErr w:type="gramStart"/>
-            <w:r>
-              <w:rPr>
-                <w:sz w:val="22"/>
-                <w:szCs w:val="20"/>
-              </w:rPr>
-              <w:t>VARCHAR(</w:t>
-            </w:r>
-            <w:proofErr w:type="gramEnd"/>
-            <w:r>
-              <w:rPr>
-                <w:sz w:val="22"/>
-                <w:szCs w:val="20"/>
-              </w:rPr>
-              <w:t>80)</w:t>
+          </w:p>
+        </w:tc>
+        <w:tc>
+          <w:tcPr>
+            <w:tcW w:w="2835" w:type="dxa"/>
+            <w:vAlign w:val="center"/>
+          </w:tcPr>
+          <w:p>
+            <w:pPr>
+              <w:spacing w:before="120" w:after="120" w:line="240" w:lineRule="auto"/>
+              <w:jc w:val="center"/>
+              <w:rPr>
+                <w:sz w:val="22"/>
+                <w:szCs w:val="20"/>
+              </w:rPr>
+            </w:pPr>
+            <w:r>
+              <w:rPr>
+                <w:sz w:val="22"/>
+                <w:szCs w:val="20"/>
+              </w:rPr>
+              <w:t>VARCHAR(80)</w:t>
             </w:r>
           </w:p>
         </w:tc>
@@ -718,7 +694,6 @@
                 <w:szCs w:val="20"/>
               </w:rPr>
             </w:pPr>
-            <w:proofErr w:type="spellStart"/>
             <w:r>
               <w:rPr>
                 <w:sz w:val="22"/>
@@ -726,7 +701,6 @@
               </w:rPr>
               <w:t>prd_estoque</w:t>
             </w:r>
-            <w:proofErr w:type="spellEnd"/>
           </w:p>
         </w:tc>
         <w:tc>
@@ -849,7 +823,6 @@
                 <w:szCs w:val="20"/>
               </w:rPr>
             </w:pPr>
-            <w:proofErr w:type="spellStart"/>
             <w:r>
               <w:rPr>
                 <w:sz w:val="22"/>
@@ -857,24 +830,22 @@
               </w:rPr>
               <w:t>prd_tamanho</w:t>
             </w:r>
-            <w:proofErr w:type="spellEnd"/>
-          </w:p>
-        </w:tc>
-        <w:tc>
-          <w:tcPr>
-            <w:tcW w:w="2835" w:type="dxa"/>
-            <w:vAlign w:val="center"/>
-          </w:tcPr>
-          <w:p>
-            <w:pPr>
-              <w:spacing w:before="120" w:after="120" w:line="240" w:lineRule="auto"/>
-              <w:jc w:val="center"/>
-              <w:rPr>
-                <w:sz w:val="22"/>
-                <w:szCs w:val="20"/>
-              </w:rPr>
-            </w:pPr>
-            <w:proofErr w:type="gramStart"/>
+          </w:p>
+        </w:tc>
+        <w:tc>
+          <w:tcPr>
+            <w:tcW w:w="2835" w:type="dxa"/>
+            <w:vAlign w:val="center"/>
+          </w:tcPr>
+          <w:p>
+            <w:pPr>
+              <w:spacing w:before="120" w:after="120" w:line="240" w:lineRule="auto"/>
+              <w:jc w:val="center"/>
+              <w:rPr>
+                <w:sz w:val="22"/>
+                <w:szCs w:val="20"/>
+              </w:rPr>
+            </w:pPr>
             <w:r>
               <w:rPr>
                 <w:sz w:val="22"/>
@@ -882,13 +853,19 @@
               </w:rPr>
               <w:t>VARCHAR(</w:t>
             </w:r>
-            <w:proofErr w:type="gramEnd"/>
-            <w:r>
-              <w:rPr>
-                <w:sz w:val="22"/>
-                <w:szCs w:val="20"/>
-              </w:rPr>
-              <w:t>2)</w:t>
+            <w:r>
+              <w:rPr>
+                <w:sz w:val="22"/>
+                <w:szCs w:val="20"/>
+              </w:rPr>
+              <w:t>10</w:t>
+            </w:r>
+            <w:r>
+              <w:rPr>
+                <w:sz w:val="22"/>
+                <w:szCs w:val="20"/>
+              </w:rPr>
+              <w:t>)</w:t>
             </w:r>
           </w:p>
         </w:tc>
@@ -989,7 +966,6 @@
                 <w:szCs w:val="20"/>
               </w:rPr>
             </w:pPr>
-            <w:proofErr w:type="spellStart"/>
             <w:r>
               <w:rPr>
                 <w:sz w:val="22"/>
@@ -1004,24 +980,22 @@
               </w:rPr>
               <w:t>co</w:t>
             </w:r>
-            <w:proofErr w:type="spellEnd"/>
-          </w:p>
-        </w:tc>
-        <w:tc>
-          <w:tcPr>
-            <w:tcW w:w="2835" w:type="dxa"/>
-            <w:vAlign w:val="center"/>
-          </w:tcPr>
-          <w:p>
-            <w:pPr>
-              <w:spacing w:before="120" w:after="120" w:line="240" w:lineRule="auto"/>
-              <w:jc w:val="center"/>
-              <w:rPr>
-                <w:sz w:val="22"/>
-                <w:szCs w:val="20"/>
-              </w:rPr>
-            </w:pPr>
-            <w:proofErr w:type="gramStart"/>
+          </w:p>
+        </w:tc>
+        <w:tc>
+          <w:tcPr>
+            <w:tcW w:w="2835" w:type="dxa"/>
+            <w:vAlign w:val="center"/>
+          </w:tcPr>
+          <w:p>
+            <w:pPr>
+              <w:spacing w:before="120" w:after="120" w:line="240" w:lineRule="auto"/>
+              <w:jc w:val="center"/>
+              <w:rPr>
+                <w:sz w:val="22"/>
+                <w:szCs w:val="20"/>
+              </w:rPr>
+            </w:pPr>
             <w:r>
               <w:rPr>
                 <w:sz w:val="22"/>
@@ -1029,7 +1003,6 @@
               </w:rPr>
               <w:t>DECIMAL(</w:t>
             </w:r>
-            <w:proofErr w:type="gramEnd"/>
             <w:r>
               <w:rPr>
                 <w:sz w:val="22"/>
@@ -1345,7 +1318,6 @@
                 <w:szCs w:val="20"/>
               </w:rPr>
             </w:pPr>
-            <w:proofErr w:type="spellStart"/>
             <w:r>
               <w:rPr>
                 <w:sz w:val="22"/>
@@ -1353,7 +1325,6 @@
               </w:rPr>
               <w:t>cli_id</w:t>
             </w:r>
-            <w:proofErr w:type="spellEnd"/>
           </w:p>
         </w:tc>
         <w:tc>
@@ -1490,7 +1461,6 @@
                 <w:szCs w:val="20"/>
               </w:rPr>
             </w:pPr>
-            <w:proofErr w:type="spellStart"/>
             <w:r>
               <w:rPr>
                 <w:sz w:val="22"/>
@@ -1498,38 +1468,28 @@
               </w:rPr>
               <w:t>cli_nome</w:t>
             </w:r>
-            <w:proofErr w:type="spellEnd"/>
-          </w:p>
-        </w:tc>
-        <w:tc>
-          <w:tcPr>
-            <w:tcW w:w="2835" w:type="dxa"/>
-            <w:vAlign w:val="center"/>
-          </w:tcPr>
-          <w:p>
-            <w:pPr>
-              <w:spacing w:before="120" w:after="120" w:line="240" w:lineRule="auto"/>
-              <w:jc w:val="center"/>
-              <w:rPr>
-                <w:sz w:val="22"/>
-                <w:szCs w:val="20"/>
-              </w:rPr>
-            </w:pPr>
-            <w:proofErr w:type="gramStart"/>
-            <w:r>
-              <w:rPr>
-                <w:sz w:val="22"/>
-                <w:szCs w:val="20"/>
-              </w:rPr>
-              <w:t>VARCHAR(</w:t>
-            </w:r>
-            <w:proofErr w:type="gramEnd"/>
-            <w:r>
-              <w:rPr>
-                <w:sz w:val="22"/>
-                <w:szCs w:val="20"/>
-              </w:rPr>
-              <w:t>50)</w:t>
+          </w:p>
+        </w:tc>
+        <w:tc>
+          <w:tcPr>
+            <w:tcW w:w="2835" w:type="dxa"/>
+            <w:vAlign w:val="center"/>
+          </w:tcPr>
+          <w:p>
+            <w:pPr>
+              <w:spacing w:before="120" w:after="120" w:line="240" w:lineRule="auto"/>
+              <w:jc w:val="center"/>
+              <w:rPr>
+                <w:sz w:val="22"/>
+                <w:szCs w:val="20"/>
+              </w:rPr>
+            </w:pPr>
+            <w:r>
+              <w:rPr>
+                <w:sz w:val="22"/>
+                <w:szCs w:val="20"/>
+              </w:rPr>
+              <w:t>VARCHAR(50)</w:t>
             </w:r>
           </w:p>
         </w:tc>
@@ -1637,7 +1597,6 @@
                 <w:szCs w:val="20"/>
               </w:rPr>
             </w:pPr>
-            <w:proofErr w:type="spellStart"/>
             <w:r>
               <w:rPr>
                 <w:sz w:val="22"/>
@@ -1645,38 +1604,28 @@
               </w:rPr>
               <w:t>cli_telefone</w:t>
             </w:r>
-            <w:proofErr w:type="spellEnd"/>
-          </w:p>
-        </w:tc>
-        <w:tc>
-          <w:tcPr>
-            <w:tcW w:w="2835" w:type="dxa"/>
-            <w:vAlign w:val="center"/>
-          </w:tcPr>
-          <w:p>
-            <w:pPr>
-              <w:spacing w:before="120" w:after="120" w:line="240" w:lineRule="auto"/>
-              <w:jc w:val="center"/>
-              <w:rPr>
-                <w:sz w:val="22"/>
-                <w:szCs w:val="20"/>
-              </w:rPr>
-            </w:pPr>
-            <w:proofErr w:type="gramStart"/>
-            <w:r>
-              <w:rPr>
-                <w:sz w:val="22"/>
-                <w:szCs w:val="20"/>
-              </w:rPr>
-              <w:t>CHAR(</w:t>
-            </w:r>
-            <w:proofErr w:type="gramEnd"/>
-            <w:r>
-              <w:rPr>
-                <w:sz w:val="22"/>
-                <w:szCs w:val="20"/>
-              </w:rPr>
-              <w:t>11)</w:t>
+          </w:p>
+        </w:tc>
+        <w:tc>
+          <w:tcPr>
+            <w:tcW w:w="2835" w:type="dxa"/>
+            <w:vAlign w:val="center"/>
+          </w:tcPr>
+          <w:p>
+            <w:pPr>
+              <w:spacing w:before="120" w:after="120" w:line="240" w:lineRule="auto"/>
+              <w:jc w:val="center"/>
+              <w:rPr>
+                <w:sz w:val="22"/>
+                <w:szCs w:val="20"/>
+              </w:rPr>
+            </w:pPr>
+            <w:r>
+              <w:rPr>
+                <w:sz w:val="22"/>
+                <w:szCs w:val="20"/>
+              </w:rPr>
+              <w:t>CHAR(11)</w:t>
             </w:r>
           </w:p>
         </w:tc>
@@ -1784,7 +1733,6 @@
                 <w:szCs w:val="20"/>
               </w:rPr>
             </w:pPr>
-            <w:proofErr w:type="spellStart"/>
             <w:r>
               <w:rPr>
                 <w:sz w:val="22"/>
@@ -1806,38 +1754,28 @@
               </w:rPr>
               <w:t>mail</w:t>
             </w:r>
-            <w:proofErr w:type="spellEnd"/>
-          </w:p>
-        </w:tc>
-        <w:tc>
-          <w:tcPr>
-            <w:tcW w:w="2835" w:type="dxa"/>
-            <w:vAlign w:val="center"/>
-          </w:tcPr>
-          <w:p>
-            <w:pPr>
-              <w:spacing w:before="120" w:after="120" w:line="240" w:lineRule="auto"/>
-              <w:jc w:val="center"/>
-              <w:rPr>
-                <w:sz w:val="22"/>
-                <w:szCs w:val="20"/>
-              </w:rPr>
-            </w:pPr>
-            <w:proofErr w:type="gramStart"/>
-            <w:r>
-              <w:rPr>
-                <w:sz w:val="22"/>
-                <w:szCs w:val="20"/>
-              </w:rPr>
-              <w:t>VARCHAR(</w:t>
-            </w:r>
-            <w:proofErr w:type="gramEnd"/>
-            <w:r>
-              <w:rPr>
-                <w:sz w:val="22"/>
-                <w:szCs w:val="20"/>
-              </w:rPr>
-              <w:t>50)</w:t>
+          </w:p>
+        </w:tc>
+        <w:tc>
+          <w:tcPr>
+            <w:tcW w:w="2835" w:type="dxa"/>
+            <w:vAlign w:val="center"/>
+          </w:tcPr>
+          <w:p>
+            <w:pPr>
+              <w:spacing w:before="120" w:after="120" w:line="240" w:lineRule="auto"/>
+              <w:jc w:val="center"/>
+              <w:rPr>
+                <w:sz w:val="22"/>
+                <w:szCs w:val="20"/>
+              </w:rPr>
+            </w:pPr>
+            <w:r>
+              <w:rPr>
+                <w:sz w:val="22"/>
+                <w:szCs w:val="20"/>
+              </w:rPr>
+              <w:t>VARCHAR(50)</w:t>
             </w:r>
           </w:p>
         </w:tc>
@@ -1945,7 +1883,6 @@
                 <w:szCs w:val="20"/>
               </w:rPr>
             </w:pPr>
-            <w:proofErr w:type="spellStart"/>
             <w:r>
               <w:rPr>
                 <w:sz w:val="22"/>
@@ -1953,38 +1890,28 @@
               </w:rPr>
               <w:t>cli_senha</w:t>
             </w:r>
-            <w:proofErr w:type="spellEnd"/>
-          </w:p>
-        </w:tc>
-        <w:tc>
-          <w:tcPr>
-            <w:tcW w:w="2835" w:type="dxa"/>
-            <w:vAlign w:val="center"/>
-          </w:tcPr>
-          <w:p>
-            <w:pPr>
-              <w:spacing w:before="120" w:after="120" w:line="240" w:lineRule="auto"/>
-              <w:jc w:val="center"/>
-              <w:rPr>
-                <w:sz w:val="22"/>
-                <w:szCs w:val="20"/>
-              </w:rPr>
-            </w:pPr>
-            <w:proofErr w:type="gramStart"/>
-            <w:r>
-              <w:rPr>
-                <w:sz w:val="22"/>
-                <w:szCs w:val="20"/>
-              </w:rPr>
-              <w:t>VARCHAR(</w:t>
-            </w:r>
-            <w:proofErr w:type="gramEnd"/>
-            <w:r>
-              <w:rPr>
-                <w:sz w:val="22"/>
-                <w:szCs w:val="20"/>
-              </w:rPr>
-              <w:t>25)</w:t>
+          </w:p>
+        </w:tc>
+        <w:tc>
+          <w:tcPr>
+            <w:tcW w:w="2835" w:type="dxa"/>
+            <w:vAlign w:val="center"/>
+          </w:tcPr>
+          <w:p>
+            <w:pPr>
+              <w:spacing w:before="120" w:after="120" w:line="240" w:lineRule="auto"/>
+              <w:jc w:val="center"/>
+              <w:rPr>
+                <w:sz w:val="22"/>
+                <w:szCs w:val="20"/>
+              </w:rPr>
+            </w:pPr>
+            <w:r>
+              <w:rPr>
+                <w:sz w:val="22"/>
+                <w:szCs w:val="20"/>
+              </w:rPr>
+              <w:t>VARCHAR(25)</w:t>
             </w:r>
           </w:p>
         </w:tc>
@@ -2092,7 +2019,6 @@
                 <w:szCs w:val="20"/>
               </w:rPr>
             </w:pPr>
-            <w:proofErr w:type="spellStart"/>
             <w:r>
               <w:rPr>
                 <w:sz w:val="22"/>
@@ -2100,38 +2026,28 @@
               </w:rPr>
               <w:t>cli_cpf</w:t>
             </w:r>
-            <w:proofErr w:type="spellEnd"/>
-          </w:p>
-        </w:tc>
-        <w:tc>
-          <w:tcPr>
-            <w:tcW w:w="2835" w:type="dxa"/>
-            <w:vAlign w:val="center"/>
-          </w:tcPr>
-          <w:p>
-            <w:pPr>
-              <w:spacing w:before="120" w:after="120" w:line="240" w:lineRule="auto"/>
-              <w:jc w:val="center"/>
-              <w:rPr>
-                <w:sz w:val="22"/>
-                <w:szCs w:val="20"/>
-              </w:rPr>
-            </w:pPr>
-            <w:proofErr w:type="gramStart"/>
-            <w:r>
-              <w:rPr>
-                <w:sz w:val="22"/>
-                <w:szCs w:val="20"/>
-              </w:rPr>
-              <w:t>CHAR(</w:t>
-            </w:r>
-            <w:proofErr w:type="gramEnd"/>
-            <w:r>
-              <w:rPr>
-                <w:sz w:val="22"/>
-                <w:szCs w:val="20"/>
-              </w:rPr>
-              <w:t>11)</w:t>
+          </w:p>
+        </w:tc>
+        <w:tc>
+          <w:tcPr>
+            <w:tcW w:w="2835" w:type="dxa"/>
+            <w:vAlign w:val="center"/>
+          </w:tcPr>
+          <w:p>
+            <w:pPr>
+              <w:spacing w:before="120" w:after="120" w:line="240" w:lineRule="auto"/>
+              <w:jc w:val="center"/>
+              <w:rPr>
+                <w:sz w:val="22"/>
+                <w:szCs w:val="20"/>
+              </w:rPr>
+            </w:pPr>
+            <w:r>
+              <w:rPr>
+                <w:sz w:val="22"/>
+                <w:szCs w:val="20"/>
+              </w:rPr>
+              <w:t>CHAR(11)</w:t>
             </w:r>
           </w:p>
         </w:tc>
@@ -2454,7 +2370,6 @@
                 <w:szCs w:val="20"/>
               </w:rPr>
             </w:pPr>
-            <w:proofErr w:type="spellStart"/>
             <w:r>
               <w:rPr>
                 <w:sz w:val="22"/>
@@ -2462,7 +2377,6 @@
               </w:rPr>
               <w:t>ped_id</w:t>
             </w:r>
-            <w:proofErr w:type="spellEnd"/>
           </w:p>
         </w:tc>
         <w:tc>
@@ -2596,7 +2510,6 @@
                 <w:szCs w:val="20"/>
               </w:rPr>
             </w:pPr>
-            <w:proofErr w:type="spellStart"/>
             <w:r>
               <w:rPr>
                 <w:sz w:val="22"/>
@@ -2604,7 +2517,6 @@
               </w:rPr>
               <w:t>cli_id</w:t>
             </w:r>
-            <w:proofErr w:type="spellEnd"/>
           </w:p>
         </w:tc>
         <w:tc>
@@ -2738,7 +2650,6 @@
                 <w:szCs w:val="20"/>
               </w:rPr>
             </w:pPr>
-            <w:proofErr w:type="spellStart"/>
             <w:r>
               <w:rPr>
                 <w:sz w:val="22"/>
@@ -2746,39 +2657,29 @@
               </w:rPr>
               <w:t>ped_status</w:t>
             </w:r>
-            <w:proofErr w:type="spellEnd"/>
-          </w:p>
-        </w:tc>
-        <w:tc>
-          <w:tcPr>
-            <w:tcW w:w="2835" w:type="dxa"/>
-            <w:gridSpan w:val="2"/>
-            <w:vAlign w:val="center"/>
-          </w:tcPr>
-          <w:p>
-            <w:pPr>
-              <w:spacing w:before="120" w:after="120" w:line="240" w:lineRule="auto"/>
-              <w:jc w:val="center"/>
-              <w:rPr>
-                <w:sz w:val="22"/>
-                <w:szCs w:val="20"/>
-              </w:rPr>
-            </w:pPr>
-            <w:proofErr w:type="gramStart"/>
-            <w:r>
-              <w:rPr>
-                <w:sz w:val="22"/>
-                <w:szCs w:val="20"/>
-              </w:rPr>
-              <w:t>VARCHAR(</w:t>
-            </w:r>
-            <w:proofErr w:type="gramEnd"/>
-            <w:r>
-              <w:rPr>
-                <w:sz w:val="22"/>
-                <w:szCs w:val="20"/>
-              </w:rPr>
-              <w:t>30)</w:t>
+          </w:p>
+        </w:tc>
+        <w:tc>
+          <w:tcPr>
+            <w:tcW w:w="2835" w:type="dxa"/>
+            <w:gridSpan w:val="2"/>
+            <w:vAlign w:val="center"/>
+          </w:tcPr>
+          <w:p>
+            <w:pPr>
+              <w:spacing w:before="120" w:after="120" w:line="240" w:lineRule="auto"/>
+              <w:jc w:val="center"/>
+              <w:rPr>
+                <w:sz w:val="22"/>
+                <w:szCs w:val="20"/>
+              </w:rPr>
+            </w:pPr>
+            <w:r>
+              <w:rPr>
+                <w:sz w:val="22"/>
+                <w:szCs w:val="20"/>
+              </w:rPr>
+              <w:t>VARCHAR(30)</w:t>
             </w:r>
           </w:p>
         </w:tc>
@@ -2882,7 +2783,6 @@
                 <w:szCs w:val="20"/>
               </w:rPr>
             </w:pPr>
-            <w:proofErr w:type="spellStart"/>
             <w:r>
               <w:rPr>
                 <w:sz w:val="22"/>
@@ -2890,7 +2790,6 @@
               </w:rPr>
               <w:t>fg_id</w:t>
             </w:r>
-            <w:proofErr w:type="spellEnd"/>
           </w:p>
         </w:tc>
         <w:tc>
@@ -3024,7 +2923,6 @@
                 <w:szCs w:val="20"/>
               </w:rPr>
             </w:pPr>
-            <w:proofErr w:type="spellStart"/>
             <w:r>
               <w:rPr>
                 <w:sz w:val="22"/>
@@ -3032,30 +2930,29 @@
               </w:rPr>
               <w:t>ped_nf</w:t>
             </w:r>
-            <w:proofErr w:type="spellEnd"/>
-          </w:p>
-        </w:tc>
-        <w:tc>
-          <w:tcPr>
-            <w:tcW w:w="2835" w:type="dxa"/>
-            <w:gridSpan w:val="2"/>
-            <w:vAlign w:val="center"/>
-          </w:tcPr>
-          <w:p>
-            <w:pPr>
-              <w:spacing w:before="120" w:after="120" w:line="240" w:lineRule="auto"/>
-              <w:jc w:val="center"/>
-              <w:rPr>
-                <w:sz w:val="22"/>
-                <w:szCs w:val="20"/>
-              </w:rPr>
-            </w:pPr>
-            <w:r>
-              <w:rPr>
-                <w:sz w:val="22"/>
-                <w:szCs w:val="20"/>
-              </w:rPr>
-              <w:t>INT</w:t>
+          </w:p>
+        </w:tc>
+        <w:tc>
+          <w:tcPr>
+            <w:tcW w:w="2835" w:type="dxa"/>
+            <w:gridSpan w:val="2"/>
+            <w:vAlign w:val="center"/>
+          </w:tcPr>
+          <w:p>
+            <w:pPr>
+              <w:spacing w:before="120" w:after="120" w:line="240" w:lineRule="auto"/>
+              <w:jc w:val="center"/>
+              <w:rPr>
+                <w:sz w:val="22"/>
+                <w:szCs w:val="20"/>
+              </w:rPr>
+            </w:pPr>
+            <w:r>
+              <w:rPr>
+                <w:sz w:val="22"/>
+                <w:szCs w:val="20"/>
+              </w:rPr>
+              <w:t>VARCHAR(20)</w:t>
             </w:r>
           </w:p>
         </w:tc>
@@ -3159,54 +3056,36 @@
                 <w:szCs w:val="20"/>
               </w:rPr>
             </w:pPr>
-            <w:proofErr w:type="spellStart"/>
-            <w:r>
-              <w:rPr>
-                <w:sz w:val="22"/>
-                <w:szCs w:val="20"/>
-              </w:rPr>
-              <w:t>ped_</w:t>
-            </w:r>
-            <w:proofErr w:type="gramStart"/>
-            <w:r>
-              <w:rPr>
-                <w:sz w:val="22"/>
-                <w:szCs w:val="20"/>
-              </w:rPr>
-              <w:t>numero</w:t>
-            </w:r>
-            <w:proofErr w:type="gramEnd"/>
-            <w:r>
-              <w:rPr>
-                <w:sz w:val="22"/>
-                <w:szCs w:val="20"/>
-              </w:rPr>
-              <w:t>_serie_nf</w:t>
-            </w:r>
-            <w:proofErr w:type="spellEnd"/>
-          </w:p>
-        </w:tc>
-        <w:tc>
-          <w:tcPr>
-            <w:tcW w:w="2835" w:type="dxa"/>
-            <w:gridSpan w:val="2"/>
-            <w:vAlign w:val="center"/>
-          </w:tcPr>
-          <w:p>
-            <w:pPr>
-              <w:spacing w:before="120" w:after="120" w:line="240" w:lineRule="auto"/>
-              <w:jc w:val="center"/>
-              <w:rPr>
-                <w:sz w:val="22"/>
-                <w:szCs w:val="20"/>
-              </w:rPr>
-            </w:pPr>
-            <w:r>
-              <w:rPr>
-                <w:sz w:val="22"/>
-                <w:szCs w:val="20"/>
-              </w:rPr>
-              <w:t>SMALLINT</w:t>
+            <w:r>
+              <w:rPr>
+                <w:sz w:val="22"/>
+                <w:szCs w:val="20"/>
+              </w:rPr>
+              <w:t>ped_numero_serie_nf</w:t>
+            </w:r>
+          </w:p>
+        </w:tc>
+        <w:tc>
+          <w:tcPr>
+            <w:tcW w:w="2835" w:type="dxa"/>
+            <w:gridSpan w:val="2"/>
+            <w:vAlign w:val="center"/>
+          </w:tcPr>
+          <w:p>
+            <w:pPr>
+              <w:spacing w:before="120" w:after="120" w:line="240" w:lineRule="auto"/>
+              <w:jc w:val="center"/>
+              <w:rPr>
+                <w:sz w:val="22"/>
+                <w:szCs w:val="20"/>
+              </w:rPr>
+            </w:pPr>
+            <w:r>
+              <w:rPr>
+                <w:sz w:val="22"/>
+                <w:szCs w:val="20"/>
+              </w:rPr>
+              <w:t>VARCHAR(20)</w:t>
             </w:r>
           </w:p>
         </w:tc>
@@ -3467,11 +3346,9 @@
               <w:spacing w:before="120" w:after="120" w:line="240" w:lineRule="auto"/>
               <w:jc w:val="center"/>
             </w:pPr>
-            <w:proofErr w:type="spellStart"/>
             <w:r>
               <w:t>cli_id</w:t>
             </w:r>
-            <w:proofErr w:type="spellEnd"/>
           </w:p>
         </w:tc>
         <w:tc>
@@ -3485,14 +3362,12 @@
               <w:spacing w:before="120" w:after="120" w:line="240" w:lineRule="auto"/>
               <w:jc w:val="center"/>
             </w:pPr>
-            <w:proofErr w:type="spellStart"/>
             <w:r>
               <w:t>cid_</w:t>
             </w:r>
             <w:r>
               <w:t>id</w:t>
             </w:r>
-            <w:proofErr w:type="spellEnd"/>
           </w:p>
         </w:tc>
         <w:tc>
@@ -3561,11 +3436,9 @@
               <w:spacing w:before="120" w:after="120" w:line="240" w:lineRule="auto"/>
               <w:jc w:val="center"/>
             </w:pPr>
-            <w:proofErr w:type="spellStart"/>
             <w:r>
               <w:t>fg_id</w:t>
             </w:r>
-            <w:proofErr w:type="spellEnd"/>
           </w:p>
         </w:tc>
         <w:tc>
@@ -3579,11 +3452,9 @@
               <w:spacing w:before="120" w:after="120" w:line="240" w:lineRule="auto"/>
               <w:jc w:val="center"/>
             </w:pPr>
-            <w:proofErr w:type="spellStart"/>
             <w:r>
               <w:t>fg_id</w:t>
             </w:r>
-            <w:proofErr w:type="spellEnd"/>
           </w:p>
         </w:tc>
         <w:tc>
@@ -3867,7 +3738,6 @@
                 <w:szCs w:val="20"/>
               </w:rPr>
             </w:pPr>
-            <w:proofErr w:type="spellStart"/>
             <w:r>
               <w:rPr>
                 <w:sz w:val="22"/>
@@ -3875,7 +3745,6 @@
               </w:rPr>
               <w:t>fg_id</w:t>
             </w:r>
-            <w:proofErr w:type="spellEnd"/>
           </w:p>
         </w:tc>
         <w:tc>
@@ -4012,7 +3881,6 @@
                 <w:szCs w:val="20"/>
               </w:rPr>
             </w:pPr>
-            <w:proofErr w:type="spellStart"/>
             <w:r>
               <w:rPr>
                 <w:sz w:val="22"/>
@@ -4020,38 +3888,28 @@
               </w:rPr>
               <w:t>fg_tipo</w:t>
             </w:r>
-            <w:proofErr w:type="spellEnd"/>
-          </w:p>
-        </w:tc>
-        <w:tc>
-          <w:tcPr>
-            <w:tcW w:w="2835" w:type="dxa"/>
-            <w:vAlign w:val="center"/>
-          </w:tcPr>
-          <w:p>
-            <w:pPr>
-              <w:spacing w:before="120" w:after="120" w:line="240" w:lineRule="auto"/>
-              <w:jc w:val="center"/>
-              <w:rPr>
-                <w:sz w:val="22"/>
-                <w:szCs w:val="20"/>
-              </w:rPr>
-            </w:pPr>
-            <w:proofErr w:type="gramStart"/>
-            <w:r>
-              <w:rPr>
-                <w:sz w:val="22"/>
-                <w:szCs w:val="20"/>
-              </w:rPr>
-              <w:t>VARCHAR(</w:t>
-            </w:r>
-            <w:proofErr w:type="gramEnd"/>
-            <w:r>
-              <w:rPr>
-                <w:sz w:val="22"/>
-                <w:szCs w:val="20"/>
-              </w:rPr>
-              <w:t>30)</w:t>
+          </w:p>
+        </w:tc>
+        <w:tc>
+          <w:tcPr>
+            <w:tcW w:w="2835" w:type="dxa"/>
+            <w:vAlign w:val="center"/>
+          </w:tcPr>
+          <w:p>
+            <w:pPr>
+              <w:spacing w:before="120" w:after="120" w:line="240" w:lineRule="auto"/>
+              <w:jc w:val="center"/>
+              <w:rPr>
+                <w:sz w:val="22"/>
+                <w:szCs w:val="20"/>
+              </w:rPr>
+            </w:pPr>
+            <w:r>
+              <w:rPr>
+                <w:sz w:val="22"/>
+                <w:szCs w:val="20"/>
+              </w:rPr>
+              <w:t>VARCHAR(30)</w:t>
             </w:r>
           </w:p>
         </w:tc>
@@ -4159,7 +4017,6 @@
                 <w:szCs w:val="20"/>
               </w:rPr>
             </w:pPr>
-            <w:proofErr w:type="spellStart"/>
             <w:r>
               <w:rPr>
                 <w:sz w:val="22"/>
@@ -4167,24 +4024,22 @@
               </w:rPr>
               <w:t>fg_valor</w:t>
             </w:r>
-            <w:proofErr w:type="spellEnd"/>
-          </w:p>
-        </w:tc>
-        <w:tc>
-          <w:tcPr>
-            <w:tcW w:w="2835" w:type="dxa"/>
-            <w:vAlign w:val="center"/>
-          </w:tcPr>
-          <w:p>
-            <w:pPr>
-              <w:spacing w:before="120" w:after="120" w:line="240" w:lineRule="auto"/>
-              <w:jc w:val="center"/>
-              <w:rPr>
-                <w:sz w:val="22"/>
-                <w:szCs w:val="20"/>
-              </w:rPr>
-            </w:pPr>
-            <w:proofErr w:type="gramStart"/>
+          </w:p>
+        </w:tc>
+        <w:tc>
+          <w:tcPr>
+            <w:tcW w:w="2835" w:type="dxa"/>
+            <w:vAlign w:val="center"/>
+          </w:tcPr>
+          <w:p>
+            <w:pPr>
+              <w:spacing w:before="120" w:after="120" w:line="240" w:lineRule="auto"/>
+              <w:jc w:val="center"/>
+              <w:rPr>
+                <w:sz w:val="22"/>
+                <w:szCs w:val="20"/>
+              </w:rPr>
+            </w:pPr>
             <w:r>
               <w:rPr>
                 <w:sz w:val="22"/>
@@ -4192,7 +4047,6 @@
               </w:rPr>
               <w:t>DECIMAL(</w:t>
             </w:r>
-            <w:proofErr w:type="gramEnd"/>
             <w:r>
               <w:rPr>
                 <w:sz w:val="22"/>
@@ -4507,7 +4361,6 @@
                 <w:szCs w:val="20"/>
               </w:rPr>
             </w:pPr>
-            <w:proofErr w:type="spellStart"/>
             <w:r>
               <w:rPr>
                 <w:sz w:val="22"/>
@@ -4515,7 +4368,6 @@
               </w:rPr>
               <w:t>adm_id</w:t>
             </w:r>
-            <w:proofErr w:type="spellEnd"/>
           </w:p>
         </w:tc>
         <w:tc>
@@ -4652,7 +4504,6 @@
                 <w:szCs w:val="20"/>
               </w:rPr>
             </w:pPr>
-            <w:proofErr w:type="spellStart"/>
             <w:r>
               <w:rPr>
                 <w:sz w:val="22"/>
@@ -4660,38 +4511,28 @@
               </w:rPr>
               <w:t>adm_nome</w:t>
             </w:r>
-            <w:proofErr w:type="spellEnd"/>
-          </w:p>
-        </w:tc>
-        <w:tc>
-          <w:tcPr>
-            <w:tcW w:w="2835" w:type="dxa"/>
-            <w:vAlign w:val="center"/>
-          </w:tcPr>
-          <w:p>
-            <w:pPr>
-              <w:spacing w:before="120" w:after="120" w:line="240" w:lineRule="auto"/>
-              <w:jc w:val="center"/>
-              <w:rPr>
-                <w:sz w:val="22"/>
-                <w:szCs w:val="20"/>
-              </w:rPr>
-            </w:pPr>
-            <w:proofErr w:type="gramStart"/>
-            <w:r>
-              <w:rPr>
-                <w:sz w:val="22"/>
-                <w:szCs w:val="20"/>
-              </w:rPr>
-              <w:t>VARCHAR(</w:t>
-            </w:r>
-            <w:proofErr w:type="gramEnd"/>
-            <w:r>
-              <w:rPr>
-                <w:sz w:val="22"/>
-                <w:szCs w:val="20"/>
-              </w:rPr>
-              <w:t>50)</w:t>
+          </w:p>
+        </w:tc>
+        <w:tc>
+          <w:tcPr>
+            <w:tcW w:w="2835" w:type="dxa"/>
+            <w:vAlign w:val="center"/>
+          </w:tcPr>
+          <w:p>
+            <w:pPr>
+              <w:spacing w:before="120" w:after="120" w:line="240" w:lineRule="auto"/>
+              <w:jc w:val="center"/>
+              <w:rPr>
+                <w:sz w:val="22"/>
+                <w:szCs w:val="20"/>
+              </w:rPr>
+            </w:pPr>
+            <w:r>
+              <w:rPr>
+                <w:sz w:val="22"/>
+                <w:szCs w:val="20"/>
+              </w:rPr>
+              <w:t>VARCHAR(50)</w:t>
             </w:r>
           </w:p>
         </w:tc>
@@ -4792,7 +4633,6 @@
                 <w:szCs w:val="20"/>
               </w:rPr>
             </w:pPr>
-            <w:proofErr w:type="spellStart"/>
             <w:r>
               <w:rPr>
                 <w:sz w:val="22"/>
@@ -4800,38 +4640,28 @@
               </w:rPr>
               <w:t>adm_cpf</w:t>
             </w:r>
-            <w:proofErr w:type="spellEnd"/>
-          </w:p>
-        </w:tc>
-        <w:tc>
-          <w:tcPr>
-            <w:tcW w:w="2835" w:type="dxa"/>
-            <w:vAlign w:val="center"/>
-          </w:tcPr>
-          <w:p>
-            <w:pPr>
-              <w:spacing w:before="120" w:after="120" w:line="240" w:lineRule="auto"/>
-              <w:jc w:val="center"/>
-              <w:rPr>
-                <w:sz w:val="22"/>
-                <w:szCs w:val="20"/>
-              </w:rPr>
-            </w:pPr>
-            <w:proofErr w:type="gramStart"/>
-            <w:r>
-              <w:rPr>
-                <w:sz w:val="22"/>
-                <w:szCs w:val="20"/>
-              </w:rPr>
-              <w:t>CHAR(</w:t>
-            </w:r>
-            <w:proofErr w:type="gramEnd"/>
-            <w:r>
-              <w:rPr>
-                <w:sz w:val="22"/>
-                <w:szCs w:val="20"/>
-              </w:rPr>
-              <w:t>11)</w:t>
+          </w:p>
+        </w:tc>
+        <w:tc>
+          <w:tcPr>
+            <w:tcW w:w="2835" w:type="dxa"/>
+            <w:vAlign w:val="center"/>
+          </w:tcPr>
+          <w:p>
+            <w:pPr>
+              <w:spacing w:before="120" w:after="120" w:line="240" w:lineRule="auto"/>
+              <w:jc w:val="center"/>
+              <w:rPr>
+                <w:sz w:val="22"/>
+                <w:szCs w:val="20"/>
+              </w:rPr>
+            </w:pPr>
+            <w:r>
+              <w:rPr>
+                <w:sz w:val="22"/>
+                <w:szCs w:val="20"/>
+              </w:rPr>
+              <w:t>CHAR(11)</w:t>
             </w:r>
           </w:p>
         </w:tc>
@@ -4932,53 +4762,35 @@
                 <w:szCs w:val="20"/>
               </w:rPr>
             </w:pPr>
-            <w:proofErr w:type="spellStart"/>
-            <w:r>
-              <w:rPr>
-                <w:sz w:val="22"/>
-                <w:szCs w:val="20"/>
-              </w:rPr>
-              <w:t>adm_e</w:t>
-            </w:r>
-            <w:proofErr w:type="spellEnd"/>
-            <w:r>
-              <w:rPr>
-                <w:sz w:val="22"/>
-                <w:szCs w:val="20"/>
-              </w:rPr>
-              <w:t>-mail</w:t>
-            </w:r>
-          </w:p>
-        </w:tc>
-        <w:tc>
-          <w:tcPr>
-            <w:tcW w:w="2835" w:type="dxa"/>
-            <w:vAlign w:val="center"/>
-          </w:tcPr>
-          <w:p>
-            <w:pPr>
-              <w:spacing w:before="120" w:after="120" w:line="240" w:lineRule="auto"/>
-              <w:jc w:val="center"/>
-              <w:rPr>
-                <w:sz w:val="22"/>
-                <w:szCs w:val="20"/>
-              </w:rPr>
-            </w:pPr>
-            <w:proofErr w:type="gramStart"/>
-            <w:r>
-              <w:rPr>
-                <w:sz w:val="22"/>
-                <w:szCs w:val="20"/>
-              </w:rPr>
-              <w:t>VARCHAR(</w:t>
-            </w:r>
-            <w:proofErr w:type="gramEnd"/>
-            <w:r>
-              <w:rPr>
-                <w:sz w:val="22"/>
-                <w:szCs w:val="20"/>
-              </w:rPr>
-              <w:t>50</w:t>
+            <w:r>
+              <w:rPr>
+                <w:sz w:val="22"/>
+                <w:szCs w:val="20"/>
+              </w:rPr>
+              <w:t>adm_e-mail</w:t>
+            </w:r>
+          </w:p>
+        </w:tc>
+        <w:tc>
+          <w:tcPr>
+            <w:tcW w:w="2835" w:type="dxa"/>
+            <w:vAlign w:val="center"/>
+          </w:tcPr>
+          <w:p>
+            <w:pPr>
+              <w:spacing w:before="120" w:after="120" w:line="240" w:lineRule="auto"/>
+              <w:jc w:val="center"/>
+              <w:rPr>
+                <w:sz w:val="22"/>
+                <w:szCs w:val="20"/>
+              </w:rPr>
+            </w:pPr>
+            <w:r>
+              <w:rPr>
+                <w:sz w:val="22"/>
+                <w:szCs w:val="20"/>
+              </w:rPr>
+              <w:t>VARCHAR(50</w:t>
             </w:r>
           </w:p>
         </w:tc>
@@ -5079,7 +4891,6 @@
                 <w:szCs w:val="20"/>
               </w:rPr>
             </w:pPr>
-            <w:proofErr w:type="spellStart"/>
             <w:r>
               <w:rPr>
                 <w:sz w:val="22"/>
@@ -5087,38 +4898,28 @@
               </w:rPr>
               <w:t>adm_senha</w:t>
             </w:r>
-            <w:proofErr w:type="spellEnd"/>
-          </w:p>
-        </w:tc>
-        <w:tc>
-          <w:tcPr>
-            <w:tcW w:w="2835" w:type="dxa"/>
-            <w:vAlign w:val="center"/>
-          </w:tcPr>
-          <w:p>
-            <w:pPr>
-              <w:spacing w:before="120" w:after="120" w:line="240" w:lineRule="auto"/>
-              <w:jc w:val="center"/>
-              <w:rPr>
-                <w:sz w:val="22"/>
-                <w:szCs w:val="20"/>
-              </w:rPr>
-            </w:pPr>
-            <w:proofErr w:type="gramStart"/>
-            <w:r>
-              <w:rPr>
-                <w:sz w:val="22"/>
-                <w:szCs w:val="20"/>
-              </w:rPr>
-              <w:t>VARCHAR(</w:t>
-            </w:r>
-            <w:proofErr w:type="gramEnd"/>
-            <w:r>
-              <w:rPr>
-                <w:sz w:val="22"/>
-                <w:szCs w:val="20"/>
-              </w:rPr>
-              <w:t>25)</w:t>
+          </w:p>
+        </w:tc>
+        <w:tc>
+          <w:tcPr>
+            <w:tcW w:w="2835" w:type="dxa"/>
+            <w:vAlign w:val="center"/>
+          </w:tcPr>
+          <w:p>
+            <w:pPr>
+              <w:spacing w:before="120" w:after="120" w:line="240" w:lineRule="auto"/>
+              <w:jc w:val="center"/>
+              <w:rPr>
+                <w:sz w:val="22"/>
+                <w:szCs w:val="20"/>
+              </w:rPr>
+            </w:pPr>
+            <w:r>
+              <w:rPr>
+                <w:sz w:val="22"/>
+                <w:szCs w:val="20"/>
+              </w:rPr>
+              <w:t>VARCHAR(25)</w:t>
             </w:r>
           </w:p>
         </w:tc>
@@ -5450,7 +5251,6 @@
                 <w:szCs w:val="20"/>
               </w:rPr>
             </w:pPr>
-            <w:proofErr w:type="spellStart"/>
             <w:r>
               <w:rPr>
                 <w:sz w:val="22"/>
@@ -5458,7 +5258,6 @@
               </w:rPr>
               <w:t>prd_id</w:t>
             </w:r>
-            <w:proofErr w:type="spellEnd"/>
           </w:p>
         </w:tc>
         <w:tc>
@@ -5599,7 +5398,6 @@
                 <w:szCs w:val="20"/>
               </w:rPr>
             </w:pPr>
-            <w:proofErr w:type="spellStart"/>
             <w:r>
               <w:rPr>
                 <w:sz w:val="22"/>
@@ -5614,7 +5412,6 @@
               </w:rPr>
               <w:t>id</w:t>
             </w:r>
-            <w:proofErr w:type="spellEnd"/>
           </w:p>
         </w:tc>
         <w:tc>
@@ -5755,7 +5552,6 @@
                 <w:szCs w:val="20"/>
               </w:rPr>
             </w:pPr>
-            <w:proofErr w:type="spellStart"/>
             <w:r>
               <w:rPr>
                 <w:sz w:val="22"/>
@@ -5763,7 +5559,6 @@
               </w:rPr>
               <w:t>prd_ped_quant</w:t>
             </w:r>
-            <w:proofErr w:type="spellEnd"/>
           </w:p>
         </w:tc>
         <w:tc>
@@ -5890,7 +5685,6 @@
                 <w:szCs w:val="20"/>
               </w:rPr>
             </w:pPr>
-            <w:proofErr w:type="spellStart"/>
             <w:r>
               <w:rPr>
                 <w:sz w:val="22"/>
@@ -5898,25 +5692,23 @@
               </w:rPr>
               <w:t>prd_ped_valor</w:t>
             </w:r>
-            <w:proofErr w:type="spellEnd"/>
-          </w:p>
-        </w:tc>
-        <w:tc>
-          <w:tcPr>
-            <w:tcW w:w="2835" w:type="dxa"/>
-            <w:gridSpan w:val="2"/>
-            <w:vAlign w:val="center"/>
-          </w:tcPr>
-          <w:p>
-            <w:pPr>
-              <w:spacing w:before="120" w:after="120" w:line="240" w:lineRule="auto"/>
-              <w:jc w:val="center"/>
-              <w:rPr>
-                <w:sz w:val="22"/>
-                <w:szCs w:val="20"/>
-              </w:rPr>
-            </w:pPr>
-            <w:proofErr w:type="gramStart"/>
+          </w:p>
+        </w:tc>
+        <w:tc>
+          <w:tcPr>
+            <w:tcW w:w="2835" w:type="dxa"/>
+            <w:gridSpan w:val="2"/>
+            <w:vAlign w:val="center"/>
+          </w:tcPr>
+          <w:p>
+            <w:pPr>
+              <w:spacing w:before="120" w:after="120" w:line="240" w:lineRule="auto"/>
+              <w:jc w:val="center"/>
+              <w:rPr>
+                <w:sz w:val="22"/>
+                <w:szCs w:val="20"/>
+              </w:rPr>
+            </w:pPr>
             <w:r>
               <w:rPr>
                 <w:sz w:val="22"/>
@@ -5924,7 +5716,6 @@
               </w:rPr>
               <w:t>DECIMAL(</w:t>
             </w:r>
-            <w:proofErr w:type="gramEnd"/>
             <w:r>
               <w:rPr>
                 <w:sz w:val="22"/>
@@ -6198,11 +5989,9 @@
               <w:spacing w:before="120" w:after="120" w:line="240" w:lineRule="auto"/>
               <w:jc w:val="center"/>
             </w:pPr>
-            <w:proofErr w:type="spellStart"/>
             <w:r>
               <w:t>prd_id</w:t>
             </w:r>
-            <w:proofErr w:type="spellEnd"/>
           </w:p>
         </w:tc>
         <w:tc>
@@ -6216,11 +6005,9 @@
               <w:spacing w:before="120" w:after="120" w:line="240" w:lineRule="auto"/>
               <w:jc w:val="center"/>
             </w:pPr>
-            <w:proofErr w:type="spellStart"/>
             <w:r>
               <w:t>prd_id</w:t>
             </w:r>
-            <w:proofErr w:type="spellEnd"/>
           </w:p>
         </w:tc>
         <w:tc>
@@ -6289,14 +6076,12 @@
               <w:spacing w:before="120" w:after="120" w:line="240" w:lineRule="auto"/>
               <w:jc w:val="center"/>
             </w:pPr>
-            <w:proofErr w:type="spellStart"/>
             <w:r>
               <w:t>ped_</w:t>
             </w:r>
             <w:r>
               <w:t>id</w:t>
             </w:r>
-            <w:proofErr w:type="spellEnd"/>
           </w:p>
         </w:tc>
         <w:tc>
@@ -6310,14 +6095,12 @@
               <w:spacing w:before="120" w:after="120" w:line="240" w:lineRule="auto"/>
               <w:jc w:val="center"/>
             </w:pPr>
-            <w:proofErr w:type="spellStart"/>
             <w:r>
               <w:t>ped_</w:t>
             </w:r>
             <w:r>
               <w:t>id</w:t>
             </w:r>
-            <w:proofErr w:type="spellEnd"/>
           </w:p>
         </w:tc>
         <w:tc>
@@ -6597,7 +6380,6 @@
                 <w:szCs w:val="20"/>
               </w:rPr>
             </w:pPr>
-            <w:proofErr w:type="spellStart"/>
             <w:r>
               <w:rPr>
                 <w:sz w:val="22"/>
@@ -6605,7 +6387,6 @@
               </w:rPr>
               <w:t>cli_id</w:t>
             </w:r>
-            <w:proofErr w:type="spellEnd"/>
           </w:p>
         </w:tc>
         <w:tc>
@@ -6746,7 +6527,6 @@
                 <w:szCs w:val="20"/>
               </w:rPr>
             </w:pPr>
-            <w:proofErr w:type="spellStart"/>
             <w:r>
               <w:rPr>
                 <w:sz w:val="22"/>
@@ -6754,39 +6534,29 @@
               </w:rPr>
               <w:t>end_cidade</w:t>
             </w:r>
-            <w:proofErr w:type="spellEnd"/>
-          </w:p>
-        </w:tc>
-        <w:tc>
-          <w:tcPr>
-            <w:tcW w:w="2835" w:type="dxa"/>
-            <w:gridSpan w:val="2"/>
-            <w:vAlign w:val="center"/>
-          </w:tcPr>
-          <w:p>
-            <w:pPr>
-              <w:spacing w:before="120" w:after="120" w:line="240" w:lineRule="auto"/>
-              <w:jc w:val="center"/>
-              <w:rPr>
-                <w:sz w:val="22"/>
-                <w:szCs w:val="20"/>
-              </w:rPr>
-            </w:pPr>
-            <w:proofErr w:type="gramStart"/>
-            <w:r>
-              <w:rPr>
-                <w:sz w:val="22"/>
-                <w:szCs w:val="20"/>
-              </w:rPr>
-              <w:t>VARCHAR(</w:t>
-            </w:r>
-            <w:proofErr w:type="gramEnd"/>
-            <w:r>
-              <w:rPr>
-                <w:sz w:val="22"/>
-                <w:szCs w:val="20"/>
-              </w:rPr>
-              <w:t>50)</w:t>
+          </w:p>
+        </w:tc>
+        <w:tc>
+          <w:tcPr>
+            <w:tcW w:w="2835" w:type="dxa"/>
+            <w:gridSpan w:val="2"/>
+            <w:vAlign w:val="center"/>
+          </w:tcPr>
+          <w:p>
+            <w:pPr>
+              <w:spacing w:before="120" w:after="120" w:line="240" w:lineRule="auto"/>
+              <w:jc w:val="center"/>
+              <w:rPr>
+                <w:sz w:val="22"/>
+                <w:szCs w:val="20"/>
+              </w:rPr>
+            </w:pPr>
+            <w:r>
+              <w:rPr>
+                <w:sz w:val="22"/>
+                <w:szCs w:val="20"/>
+              </w:rPr>
+              <w:t>VARCHAR(50)</w:t>
             </w:r>
           </w:p>
         </w:tc>
@@ -6890,7 +6660,6 @@
                 <w:szCs w:val="20"/>
               </w:rPr>
             </w:pPr>
-            <w:proofErr w:type="spellStart"/>
             <w:r>
               <w:rPr>
                 <w:sz w:val="22"/>
@@ -6898,39 +6667,29 @@
               </w:rPr>
               <w:t>end_estado</w:t>
             </w:r>
-            <w:proofErr w:type="spellEnd"/>
-          </w:p>
-        </w:tc>
-        <w:tc>
-          <w:tcPr>
-            <w:tcW w:w="2835" w:type="dxa"/>
-            <w:gridSpan w:val="2"/>
-            <w:vAlign w:val="center"/>
-          </w:tcPr>
-          <w:p>
-            <w:pPr>
-              <w:spacing w:before="120" w:after="120" w:line="240" w:lineRule="auto"/>
-              <w:jc w:val="center"/>
-              <w:rPr>
-                <w:sz w:val="22"/>
-                <w:szCs w:val="20"/>
-              </w:rPr>
-            </w:pPr>
-            <w:proofErr w:type="gramStart"/>
-            <w:r>
-              <w:rPr>
-                <w:sz w:val="22"/>
-                <w:szCs w:val="20"/>
-              </w:rPr>
-              <w:t>VARCHAR(</w:t>
-            </w:r>
-            <w:proofErr w:type="gramEnd"/>
-            <w:r>
-              <w:rPr>
-                <w:sz w:val="22"/>
-                <w:szCs w:val="20"/>
-              </w:rPr>
-              <w:t>50)</w:t>
+          </w:p>
+        </w:tc>
+        <w:tc>
+          <w:tcPr>
+            <w:tcW w:w="2835" w:type="dxa"/>
+            <w:gridSpan w:val="2"/>
+            <w:vAlign w:val="center"/>
+          </w:tcPr>
+          <w:p>
+            <w:pPr>
+              <w:spacing w:before="120" w:after="120" w:line="240" w:lineRule="auto"/>
+              <w:jc w:val="center"/>
+              <w:rPr>
+                <w:sz w:val="22"/>
+                <w:szCs w:val="20"/>
+              </w:rPr>
+            </w:pPr>
+            <w:r>
+              <w:rPr>
+                <w:sz w:val="22"/>
+                <w:szCs w:val="20"/>
+              </w:rPr>
+              <w:t>VARCHAR(50)</w:t>
             </w:r>
           </w:p>
         </w:tc>
@@ -7034,7 +6793,6 @@
                 <w:szCs w:val="20"/>
               </w:rPr>
             </w:pPr>
-            <w:proofErr w:type="spellStart"/>
             <w:r>
               <w:rPr>
                 <w:sz w:val="22"/>
@@ -7042,39 +6800,29 @@
               </w:rPr>
               <w:t>end_bairro</w:t>
             </w:r>
-            <w:proofErr w:type="spellEnd"/>
-          </w:p>
-        </w:tc>
-        <w:tc>
-          <w:tcPr>
-            <w:tcW w:w="2835" w:type="dxa"/>
-            <w:gridSpan w:val="2"/>
-            <w:vAlign w:val="center"/>
-          </w:tcPr>
-          <w:p>
-            <w:pPr>
-              <w:spacing w:before="120" w:after="120" w:line="240" w:lineRule="auto"/>
-              <w:jc w:val="center"/>
-              <w:rPr>
-                <w:sz w:val="22"/>
-                <w:szCs w:val="20"/>
-              </w:rPr>
-            </w:pPr>
-            <w:proofErr w:type="gramStart"/>
-            <w:r>
-              <w:rPr>
-                <w:sz w:val="22"/>
-                <w:szCs w:val="20"/>
-              </w:rPr>
-              <w:t>VARCHAR(</w:t>
-            </w:r>
-            <w:proofErr w:type="gramEnd"/>
-            <w:r>
-              <w:rPr>
-                <w:sz w:val="22"/>
-                <w:szCs w:val="20"/>
-              </w:rPr>
-              <w:t>50)</w:t>
+          </w:p>
+        </w:tc>
+        <w:tc>
+          <w:tcPr>
+            <w:tcW w:w="2835" w:type="dxa"/>
+            <w:gridSpan w:val="2"/>
+            <w:vAlign w:val="center"/>
+          </w:tcPr>
+          <w:p>
+            <w:pPr>
+              <w:spacing w:before="120" w:after="120" w:line="240" w:lineRule="auto"/>
+              <w:jc w:val="center"/>
+              <w:rPr>
+                <w:sz w:val="22"/>
+                <w:szCs w:val="20"/>
+              </w:rPr>
+            </w:pPr>
+            <w:r>
+              <w:rPr>
+                <w:sz w:val="22"/>
+                <w:szCs w:val="20"/>
+              </w:rPr>
+              <w:t>VARCHAR(50)</w:t>
             </w:r>
           </w:p>
         </w:tc>
@@ -7178,7 +6926,6 @@
                 <w:szCs w:val="20"/>
               </w:rPr>
             </w:pPr>
-            <w:proofErr w:type="spellStart"/>
             <w:r>
               <w:rPr>
                 <w:sz w:val="22"/>
@@ -7186,7 +6933,6 @@
               </w:rPr>
               <w:t>end_num</w:t>
             </w:r>
-            <w:proofErr w:type="spellEnd"/>
           </w:p>
         </w:tc>
         <w:tc>
@@ -7313,7 +7059,6 @@
                 <w:szCs w:val="20"/>
               </w:rPr>
             </w:pPr>
-            <w:proofErr w:type="spellStart"/>
             <w:r>
               <w:rPr>
                 <w:sz w:val="22"/>
@@ -7321,39 +7066,29 @@
               </w:rPr>
               <w:t>end_logradouro</w:t>
             </w:r>
-            <w:proofErr w:type="spellEnd"/>
-          </w:p>
-        </w:tc>
-        <w:tc>
-          <w:tcPr>
-            <w:tcW w:w="2835" w:type="dxa"/>
-            <w:gridSpan w:val="2"/>
-            <w:vAlign w:val="center"/>
-          </w:tcPr>
-          <w:p>
-            <w:pPr>
-              <w:spacing w:before="120" w:after="120" w:line="240" w:lineRule="auto"/>
-              <w:jc w:val="center"/>
-              <w:rPr>
-                <w:sz w:val="22"/>
-                <w:szCs w:val="20"/>
-              </w:rPr>
-            </w:pPr>
-            <w:proofErr w:type="gramStart"/>
-            <w:r>
-              <w:rPr>
-                <w:sz w:val="22"/>
-                <w:szCs w:val="20"/>
-              </w:rPr>
-              <w:t>VARCHAR(</w:t>
-            </w:r>
-            <w:proofErr w:type="gramEnd"/>
-            <w:r>
-              <w:rPr>
-                <w:sz w:val="22"/>
-                <w:szCs w:val="20"/>
-              </w:rPr>
-              <w:t>50)</w:t>
+          </w:p>
+        </w:tc>
+        <w:tc>
+          <w:tcPr>
+            <w:tcW w:w="2835" w:type="dxa"/>
+            <w:gridSpan w:val="2"/>
+            <w:vAlign w:val="center"/>
+          </w:tcPr>
+          <w:p>
+            <w:pPr>
+              <w:spacing w:before="120" w:after="120" w:line="240" w:lineRule="auto"/>
+              <w:jc w:val="center"/>
+              <w:rPr>
+                <w:sz w:val="22"/>
+                <w:szCs w:val="20"/>
+              </w:rPr>
+            </w:pPr>
+            <w:r>
+              <w:rPr>
+                <w:sz w:val="22"/>
+                <w:szCs w:val="20"/>
+              </w:rPr>
+              <w:t>VARCHAR(50)</w:t>
             </w:r>
           </w:p>
         </w:tc>
@@ -7614,11 +7349,9 @@
               <w:spacing w:before="120" w:after="120" w:line="240" w:lineRule="auto"/>
               <w:jc w:val="center"/>
             </w:pPr>
-            <w:proofErr w:type="spellStart"/>
             <w:r>
               <w:t>cli_id</w:t>
             </w:r>
-            <w:proofErr w:type="spellEnd"/>
           </w:p>
         </w:tc>
         <w:tc>
@@ -7632,11 +7365,9 @@
               <w:spacing w:before="120" w:after="120" w:line="240" w:lineRule="auto"/>
               <w:jc w:val="center"/>
             </w:pPr>
-            <w:proofErr w:type="spellStart"/>
             <w:r>
               <w:t>cli_id</w:t>
             </w:r>
-            <w:proofErr w:type="spellEnd"/>
           </w:p>
         </w:tc>
         <w:tc>
@@ -7916,7 +7647,6 @@
                 <w:szCs w:val="20"/>
               </w:rPr>
             </w:pPr>
-            <w:proofErr w:type="spellStart"/>
             <w:r>
               <w:rPr>
                 <w:sz w:val="22"/>
@@ -7931,7 +7661,6 @@
               </w:rPr>
               <w:t>id</w:t>
             </w:r>
-            <w:proofErr w:type="spellEnd"/>
           </w:p>
         </w:tc>
         <w:tc>
@@ -8072,7 +7801,6 @@
                 <w:szCs w:val="20"/>
               </w:rPr>
             </w:pPr>
-            <w:proofErr w:type="spellStart"/>
             <w:r>
               <w:rPr>
                 <w:sz w:val="22"/>
@@ -8080,7 +7808,6 @@
               </w:rPr>
               <w:t>cli_id</w:t>
             </w:r>
-            <w:proofErr w:type="spellEnd"/>
           </w:p>
         </w:tc>
         <w:tc>
@@ -8214,7 +7941,6 @@
                 <w:szCs w:val="20"/>
               </w:rPr>
             </w:pPr>
-            <w:proofErr w:type="spellStart"/>
             <w:r>
               <w:rPr>
                 <w:sz w:val="22"/>
@@ -8222,7 +7948,6 @@
               </w:rPr>
               <w:t>ent_data</w:t>
             </w:r>
-            <w:proofErr w:type="spellEnd"/>
           </w:p>
         </w:tc>
         <w:tc>
@@ -8349,7 +8074,6 @@
                 <w:szCs w:val="20"/>
               </w:rPr>
             </w:pPr>
-            <w:proofErr w:type="spellStart"/>
             <w:r>
               <w:rPr>
                 <w:sz w:val="22"/>
@@ -8357,39 +8081,29 @@
               </w:rPr>
               <w:t>ent_status</w:t>
             </w:r>
-            <w:proofErr w:type="spellEnd"/>
-          </w:p>
-        </w:tc>
-        <w:tc>
-          <w:tcPr>
-            <w:tcW w:w="2835" w:type="dxa"/>
-            <w:gridSpan w:val="2"/>
-            <w:vAlign w:val="center"/>
-          </w:tcPr>
-          <w:p>
-            <w:pPr>
-              <w:spacing w:before="120" w:after="120" w:line="240" w:lineRule="auto"/>
-              <w:jc w:val="center"/>
-              <w:rPr>
-                <w:sz w:val="22"/>
-                <w:szCs w:val="20"/>
-              </w:rPr>
-            </w:pPr>
-            <w:proofErr w:type="gramStart"/>
-            <w:r>
-              <w:rPr>
-                <w:sz w:val="22"/>
-                <w:szCs w:val="20"/>
-              </w:rPr>
-              <w:t>VARCHAR(</w:t>
-            </w:r>
-            <w:proofErr w:type="gramEnd"/>
-            <w:r>
-              <w:rPr>
-                <w:sz w:val="22"/>
-                <w:szCs w:val="20"/>
-              </w:rPr>
-              <w:t>30)</w:t>
+          </w:p>
+        </w:tc>
+        <w:tc>
+          <w:tcPr>
+            <w:tcW w:w="2835" w:type="dxa"/>
+            <w:gridSpan w:val="2"/>
+            <w:vAlign w:val="center"/>
+          </w:tcPr>
+          <w:p>
+            <w:pPr>
+              <w:spacing w:before="120" w:after="120" w:line="240" w:lineRule="auto"/>
+              <w:jc w:val="center"/>
+              <w:rPr>
+                <w:sz w:val="22"/>
+                <w:szCs w:val="20"/>
+              </w:rPr>
+            </w:pPr>
+            <w:r>
+              <w:rPr>
+                <w:sz w:val="22"/>
+                <w:szCs w:val="20"/>
+              </w:rPr>
+              <w:t>VARCHAR(30)</w:t>
             </w:r>
           </w:p>
         </w:tc>
@@ -8650,14 +8364,12 @@
               <w:spacing w:before="120" w:after="120" w:line="240" w:lineRule="auto"/>
               <w:jc w:val="center"/>
             </w:pPr>
-            <w:proofErr w:type="spellStart"/>
             <w:r>
               <w:t>ped_</w:t>
             </w:r>
             <w:r>
               <w:t>id</w:t>
             </w:r>
-            <w:proofErr w:type="spellEnd"/>
           </w:p>
         </w:tc>
         <w:tc>
@@ -8671,14 +8383,12 @@
               <w:spacing w:before="120" w:after="120" w:line="240" w:lineRule="auto"/>
               <w:jc w:val="center"/>
             </w:pPr>
-            <w:proofErr w:type="spellStart"/>
             <w:r>
               <w:t>ped_</w:t>
             </w:r>
             <w:r>
               <w:t>id</w:t>
             </w:r>
-            <w:proofErr w:type="spellEnd"/>
           </w:p>
         </w:tc>
         <w:tc>
@@ -8747,11 +8457,9 @@
               <w:spacing w:before="120" w:after="120" w:line="240" w:lineRule="auto"/>
               <w:jc w:val="center"/>
             </w:pPr>
-            <w:proofErr w:type="spellStart"/>
             <w:r>
               <w:t>cli_id</w:t>
             </w:r>
-            <w:proofErr w:type="spellEnd"/>
           </w:p>
         </w:tc>
         <w:tc>
@@ -8765,11 +8473,9 @@
               <w:spacing w:before="120" w:after="120" w:line="240" w:lineRule="auto"/>
               <w:jc w:val="center"/>
             </w:pPr>
-            <w:proofErr w:type="spellStart"/>
             <w:r>
               <w:t>cli_id</w:t>
             </w:r>
-            <w:proofErr w:type="spellEnd"/>
           </w:p>
         </w:tc>
         <w:tc>

</xml_diff>